<commit_message>
Update Submit/Team_10_Week_9_181107_TheVeil/What's news 07_11.docx
</commit_message>
<xml_diff>
--- a/Submit/Team_10_Week_9_181107_TheVeil/What's news 07_11.docx
+++ b/Submit/Team_10_Week_9_181107_TheVeil/What's news 07_11.docx
@@ -307,7 +307,63 @@
           <w:sz w:val="28"/>
           <w:szCs w:val="28"/>
         </w:rPr>
-        <w:t xml:space="preserve">Next week </w:t>
+        <w:t xml:space="preserve">I have ensured that all Wwise Logic-Structures, Functionality and </w:t>
+      </w:r>
+      <w:r>
+        <w:rPr>
+          <w:sz w:val="28"/>
+          <w:szCs w:val="28"/>
+        </w:rPr>
+        <w:t>crucially</w:t>
+      </w:r>
+      <w:r>
+        <w:rPr>
+          <w:sz w:val="28"/>
+          <w:szCs w:val="28"/>
+        </w:rPr>
+        <w:t xml:space="preserve"> the Unity Implementation are compl</w:t>
+      </w:r>
+      <w:r>
+        <w:rPr>
+          <w:sz w:val="28"/>
+          <w:szCs w:val="28"/>
+        </w:rPr>
+        <w:t xml:space="preserve">ete. This was a large job which </w:t>
+      </w:r>
+      <w:r>
+        <w:rPr>
+          <w:sz w:val="28"/>
+          <w:szCs w:val="28"/>
+        </w:rPr>
+        <w:t>required much troubleshooting between myself and Jonny. This process has shown me how much my lack of experience usi</w:t>
+      </w:r>
+      <w:r>
+        <w:rPr>
+          <w:sz w:val="28"/>
+          <w:szCs w:val="28"/>
+        </w:rPr>
+        <w:t xml:space="preserve">ng middleware can affect the </w:t>
+      </w:r>
+      <w:r>
+        <w:rPr>
+          <w:sz w:val="28"/>
+          <w:szCs w:val="28"/>
+        </w:rPr>
+        <w:t>project. More time has been spent ensuring the sounds and music playback correctly than spent creating sounds themselve</w:t>
+      </w:r>
+      <w:r>
+        <w:rPr>
+          <w:sz w:val="28"/>
+          <w:szCs w:val="28"/>
+        </w:rPr>
+        <w:t xml:space="preserve">s, but now that all the systems </w:t>
+      </w:r>
+      <w:r>
+        <w:rPr>
+          <w:sz w:val="28"/>
+          <w:szCs w:val="28"/>
+        </w:rPr>
+        <w:t xml:space="preserve">are in-place there is nothing left to do but populate and update assets. </w:t>
       </w:r>
     </w:p>
     <w:p>
@@ -316,6 +372,516 @@
           <w:tab w:val="left" w:pos="1665"/>
         </w:tabs>
         <w:rPr>
+          <w:sz w:val="28"/>
+          <w:szCs w:val="28"/>
+        </w:rPr>
+      </w:pPr>
+      <w:r>
+        <w:rPr>
+          <w:sz w:val="28"/>
+          <w:szCs w:val="28"/>
+        </w:rPr>
+        <w:t>There should be very little programming req</w:t>
+      </w:r>
+      <w:r>
+        <w:rPr>
+          <w:sz w:val="28"/>
+          <w:szCs w:val="28"/>
+        </w:rPr>
+        <w:t xml:space="preserve">uired from this point, and with </w:t>
+      </w:r>
+      <w:r>
+        <w:rPr>
+          <w:sz w:val="28"/>
+          <w:szCs w:val="28"/>
+        </w:rPr>
+        <w:t>Wwise functioning as it should I am now free to focus on genera</w:t>
+      </w:r>
+      <w:r>
+        <w:rPr>
+          <w:sz w:val="28"/>
+          <w:szCs w:val="28"/>
+        </w:rPr>
+        <w:t xml:space="preserve">ting </w:t>
+      </w:r>
+      <w:r>
+        <w:rPr>
+          <w:sz w:val="28"/>
+          <w:szCs w:val="28"/>
+        </w:rPr>
+        <w:t xml:space="preserve">higher quality assets, mixing and creating a more </w:t>
+      </w:r>
+      <w:r>
+        <w:rPr>
+          <w:sz w:val="28"/>
+          <w:szCs w:val="28"/>
+        </w:rPr>
+        <w:t>coherent</w:t>
+      </w:r>
+      <w:r>
+        <w:rPr>
+          <w:sz w:val="28"/>
+          <w:szCs w:val="28"/>
+        </w:rPr>
+        <w:t xml:space="preserve"> audio-environment. Music now transitions between dif</w:t>
+      </w:r>
+      <w:r>
+        <w:rPr>
+          <w:sz w:val="28"/>
+          <w:szCs w:val="28"/>
+        </w:rPr>
+        <w:t xml:space="preserve">ferently themed loops as Raven </w:t>
+      </w:r>
+      <w:r>
+        <w:rPr>
+          <w:sz w:val="28"/>
+          <w:szCs w:val="28"/>
+        </w:rPr>
+        <w:t>interacts with the platforms, and all main interactions have sound, where there is silence</w:t>
+      </w:r>
+      <w:r>
+        <w:rPr>
+          <w:sz w:val="28"/>
+          <w:szCs w:val="28"/>
+        </w:rPr>
+        <w:t>,</w:t>
+      </w:r>
+      <w:r>
+        <w:rPr>
+          <w:sz w:val="28"/>
+          <w:szCs w:val="28"/>
+        </w:rPr>
+        <w:t xml:space="preserve"> proven functionality is there to be populated with assets.</w:t>
+      </w:r>
+    </w:p>
+    <w:p>
+      <w:pPr>
+        <w:tabs>
+          <w:tab w:val="left" w:pos="1665"/>
+        </w:tabs>
+        <w:rPr>
+          <w:sz w:val="28"/>
+          <w:szCs w:val="28"/>
+        </w:rPr>
+      </w:pPr>
+    </w:p>
+    <w:p>
+      <w:pPr>
+        <w:tabs>
+          <w:tab w:val="left" w:pos="1665"/>
+        </w:tabs>
+        <w:rPr>
+          <w:sz w:val="28"/>
+          <w:szCs w:val="28"/>
+        </w:rPr>
+      </w:pPr>
+      <w:r>
+        <w:rPr>
+          <w:sz w:val="28"/>
+          <w:szCs w:val="28"/>
+        </w:rPr>
+        <w:lastRenderedPageBreak/>
+        <w:t>Most importantly this push for feature complete has forced me to overcome my largest obstacle in this project: Mi</w:t>
+      </w:r>
+      <w:r>
+        <w:rPr>
+          <w:sz w:val="28"/>
+          <w:szCs w:val="28"/>
+        </w:rPr>
+        <w:t xml:space="preserve">ddleware and Integration. This </w:t>
+      </w:r>
+      <w:r>
+        <w:rPr>
+          <w:sz w:val="28"/>
+          <w:szCs w:val="28"/>
+        </w:rPr>
+        <w:t>process has given me an insight into the industry which I lacked before, and although I felt confident producing soun</w:t>
+      </w:r>
+      <w:r>
+        <w:rPr>
+          <w:sz w:val="28"/>
+          <w:szCs w:val="28"/>
+        </w:rPr>
+        <w:t xml:space="preserve">ds at a comfortable rate within </w:t>
+      </w:r>
+      <w:r>
+        <w:rPr>
+          <w:sz w:val="28"/>
+          <w:szCs w:val="28"/>
+        </w:rPr>
+        <w:t>the deadline, I had not originally considered or allowed for the time needed to learn and implement technical, game</w:t>
+      </w:r>
+      <w:r>
+        <w:rPr>
+          <w:sz w:val="28"/>
+          <w:szCs w:val="28"/>
+        </w:rPr>
+        <w:t xml:space="preserve"> </w:t>
+      </w:r>
+      <w:r>
+        <w:rPr>
+          <w:sz w:val="28"/>
+          <w:szCs w:val="28"/>
+        </w:rPr>
+        <w:t>development-centric technical skills.</w:t>
+      </w:r>
+    </w:p>
+    <w:p>
+      <w:pPr>
+        <w:tabs>
+          <w:tab w:val="left" w:pos="1665"/>
+        </w:tabs>
+        <w:rPr>
+          <w:sz w:val="28"/>
+          <w:szCs w:val="28"/>
+        </w:rPr>
+      </w:pPr>
+      <w:r>
+        <w:rPr>
+          <w:sz w:val="28"/>
+          <w:szCs w:val="28"/>
+        </w:rPr>
+        <w:t xml:space="preserve">It gives me great confidence that from this point I am freed up to focus on developing the soundtrack and ambience assets for the game.  </w:t>
+      </w:r>
+    </w:p>
+    <w:p>
+      <w:pPr>
+        <w:pStyle w:val="ListParagraph"/>
+        <w:numPr>
+          <w:ilvl w:val="0"/>
+          <w:numId w:val="3"/>
+        </w:numPr>
+        <w:tabs>
+          <w:tab w:val="left" w:pos="1665"/>
+        </w:tabs>
+        <w:rPr>
+          <w:b/>
+          <w:sz w:val="28"/>
+          <w:szCs w:val="28"/>
+        </w:rPr>
+      </w:pPr>
+      <w:r>
+        <w:rPr>
+          <w:b/>
+          <w:sz w:val="28"/>
+          <w:szCs w:val="28"/>
+        </w:rPr>
+        <w:t>Composed 3 Egyptian/Middle-Eastern styled loops</w:t>
+      </w:r>
+    </w:p>
+    <w:p>
+      <w:pPr>
+        <w:pStyle w:val="ListParagraph"/>
+        <w:numPr>
+          <w:ilvl w:val="0"/>
+          <w:numId w:val="3"/>
+        </w:numPr>
+        <w:tabs>
+          <w:tab w:val="left" w:pos="1665"/>
+        </w:tabs>
+        <w:rPr>
+          <w:b/>
+          <w:sz w:val="28"/>
+          <w:szCs w:val="28"/>
+        </w:rPr>
+      </w:pPr>
+      <w:r>
+        <w:rPr>
+          <w:b/>
+          <w:sz w:val="28"/>
+          <w:szCs w:val="28"/>
+        </w:rPr>
+        <w:t xml:space="preserve">Set-Up Wwise structure so that Soundtrack smoothly transitions in-game between different styled loops dynamically </w:t>
+      </w:r>
+    </w:p>
+    <w:p>
+      <w:pPr>
+        <w:pStyle w:val="ListParagraph"/>
+        <w:numPr>
+          <w:ilvl w:val="0"/>
+          <w:numId w:val="3"/>
+        </w:numPr>
+        <w:tabs>
+          <w:tab w:val="left" w:pos="1665"/>
+        </w:tabs>
+        <w:rPr>
+          <w:b/>
+          <w:sz w:val="28"/>
+          <w:szCs w:val="28"/>
+        </w:rPr>
+      </w:pPr>
+      <w:r>
+        <w:rPr>
+          <w:b/>
+          <w:sz w:val="28"/>
+          <w:szCs w:val="28"/>
+        </w:rPr>
+        <w:t>Set-Up Wwise structure so that when interacting with platform; cues a transitional stinger and simultaneously slows down the music and then speeds it back up</w:t>
+      </w:r>
+    </w:p>
+    <w:p>
+      <w:pPr>
+        <w:pStyle w:val="ListParagraph"/>
+        <w:numPr>
+          <w:ilvl w:val="0"/>
+          <w:numId w:val="3"/>
+        </w:numPr>
+        <w:tabs>
+          <w:tab w:val="left" w:pos="1665"/>
+        </w:tabs>
+        <w:rPr>
+          <w:b/>
+          <w:sz w:val="28"/>
+          <w:szCs w:val="28"/>
+        </w:rPr>
+      </w:pPr>
+      <w:r>
+        <w:rPr>
+          <w:b/>
+          <w:sz w:val="28"/>
+          <w:szCs w:val="28"/>
+        </w:rPr>
+        <w:t>Re-Implemented the 3 Aztec Loops with the new Functionality</w:t>
+      </w:r>
+    </w:p>
+    <w:p>
+      <w:pPr>
+        <w:pStyle w:val="ListParagraph"/>
+        <w:numPr>
+          <w:ilvl w:val="0"/>
+          <w:numId w:val="3"/>
+        </w:numPr>
+        <w:tabs>
+          <w:tab w:val="left" w:pos="1665"/>
+        </w:tabs>
+        <w:rPr>
+          <w:b/>
+          <w:sz w:val="28"/>
+          <w:szCs w:val="28"/>
+        </w:rPr>
+      </w:pPr>
+      <w:r>
+        <w:rPr>
+          <w:b/>
+          <w:sz w:val="28"/>
+          <w:szCs w:val="28"/>
+        </w:rPr>
+        <w:t>Set-Up Wwise structure for</w:t>
+      </w:r>
+      <w:r>
+        <w:rPr>
+          <w:b/>
+          <w:sz w:val="28"/>
+          <w:szCs w:val="28"/>
+        </w:rPr>
+        <w:t xml:space="preserve"> and designed additional SFX</w:t>
+      </w:r>
+      <w:r>
+        <w:rPr>
+          <w:b/>
+          <w:sz w:val="28"/>
+          <w:szCs w:val="28"/>
+        </w:rPr>
+        <w:t xml:space="preserve"> assets</w:t>
+      </w:r>
+      <w:r>
+        <w:rPr>
+          <w:b/>
+          <w:sz w:val="28"/>
+          <w:szCs w:val="28"/>
+        </w:rPr>
+        <w:t xml:space="preserve"> (several still to be implemented in Unity)</w:t>
+      </w:r>
+    </w:p>
+    <w:p>
+      <w:pPr>
+        <w:pStyle w:val="ListParagraph"/>
+        <w:tabs>
+          <w:tab w:val="left" w:pos="1665"/>
+        </w:tabs>
+        <w:rPr>
+          <w:sz w:val="28"/>
+          <w:szCs w:val="28"/>
+        </w:rPr>
+      </w:pPr>
+    </w:p>
+    <w:p>
+      <w:pPr>
+        <w:tabs>
+          <w:tab w:val="left" w:pos="1665"/>
+        </w:tabs>
+        <w:rPr>
+          <w:sz w:val="28"/>
+          <w:szCs w:val="28"/>
+        </w:rPr>
+      </w:pPr>
+      <w:r>
+        <w:rPr>
+          <w:sz w:val="28"/>
+          <w:szCs w:val="28"/>
+        </w:rPr>
+        <w:t xml:space="preserve">Next week </w:t>
+      </w:r>
+    </w:p>
+    <w:p>
+      <w:pPr>
+        <w:pStyle w:val="ListParagraph"/>
+        <w:numPr>
+          <w:ilvl w:val="0"/>
+          <w:numId w:val="4"/>
+        </w:numPr>
+        <w:tabs>
+          <w:tab w:val="left" w:pos="1665"/>
+        </w:tabs>
+        <w:rPr>
+          <w:b/>
+          <w:sz w:val="28"/>
+          <w:szCs w:val="28"/>
+        </w:rPr>
+      </w:pPr>
+      <w:r>
+        <w:rPr>
+          <w:b/>
+          <w:sz w:val="28"/>
+          <w:szCs w:val="28"/>
+        </w:rPr>
+        <w:t xml:space="preserve">Finish composing the 3 Far Eastern loops </w:t>
+      </w:r>
+    </w:p>
+    <w:p>
+      <w:pPr>
+        <w:pStyle w:val="ListParagraph"/>
+        <w:numPr>
+          <w:ilvl w:val="0"/>
+          <w:numId w:val="4"/>
+        </w:numPr>
+        <w:tabs>
+          <w:tab w:val="left" w:pos="1665"/>
+        </w:tabs>
+        <w:rPr>
+          <w:b/>
+          <w:sz w:val="28"/>
+          <w:szCs w:val="28"/>
+        </w:rPr>
+      </w:pPr>
+      <w:r>
+        <w:rPr>
+          <w:b/>
+          <w:sz w:val="28"/>
+          <w:szCs w:val="28"/>
+        </w:rPr>
+        <w:t>Design and implement additional assets to add polish and audio detail</w:t>
+      </w:r>
+    </w:p>
+    <w:p>
+      <w:pPr>
+        <w:pStyle w:val="ListParagraph"/>
+        <w:numPr>
+          <w:ilvl w:val="0"/>
+          <w:numId w:val="4"/>
+        </w:numPr>
+        <w:tabs>
+          <w:tab w:val="left" w:pos="1665"/>
+        </w:tabs>
+        <w:rPr>
+          <w:b/>
+          <w:sz w:val="28"/>
+          <w:szCs w:val="28"/>
+        </w:rPr>
+      </w:pPr>
+      <w:r>
+        <w:rPr>
+          <w:b/>
+          <w:sz w:val="28"/>
+          <w:szCs w:val="28"/>
+        </w:rPr>
+        <w:t xml:space="preserve">Identify additional sounds that </w:t>
+      </w:r>
+      <w:r>
+        <w:rPr>
+          <w:b/>
+          <w:i/>
+          <w:sz w:val="28"/>
+          <w:szCs w:val="28"/>
+        </w:rPr>
+        <w:t xml:space="preserve">could </w:t>
+      </w:r>
+      <w:r>
+        <w:rPr>
+          <w:b/>
+          <w:sz w:val="28"/>
+          <w:szCs w:val="28"/>
+        </w:rPr>
+        <w:t>be made in order to add further polish</w:t>
+      </w:r>
+    </w:p>
+    <w:p>
+      <w:pPr>
+        <w:pStyle w:val="ListParagraph"/>
+        <w:numPr>
+          <w:ilvl w:val="0"/>
+          <w:numId w:val="4"/>
+        </w:numPr>
+        <w:tabs>
+          <w:tab w:val="left" w:pos="1665"/>
+        </w:tabs>
+        <w:rPr>
+          <w:b/>
+          <w:sz w:val="28"/>
+          <w:szCs w:val="28"/>
+        </w:rPr>
+      </w:pPr>
+      <w:r>
+        <w:rPr>
+          <w:b/>
+          <w:sz w:val="28"/>
+          <w:szCs w:val="28"/>
+        </w:rPr>
+        <w:t>Ensure currently complete audio assets within Wwise are then implemented within Unity</w:t>
+      </w:r>
+    </w:p>
+    <w:p>
+      <w:pPr>
+        <w:pStyle w:val="ListParagraph"/>
+        <w:numPr>
+          <w:ilvl w:val="0"/>
+          <w:numId w:val="4"/>
+        </w:numPr>
+        <w:tabs>
+          <w:tab w:val="left" w:pos="1665"/>
+        </w:tabs>
+        <w:rPr>
+          <w:b/>
+          <w:sz w:val="28"/>
+          <w:szCs w:val="28"/>
+        </w:rPr>
+      </w:pPr>
+      <w:r>
+        <w:rPr>
+          <w:b/>
+          <w:sz w:val="28"/>
+          <w:szCs w:val="28"/>
+        </w:rPr>
+        <w:t>Potentially create ‘ambiences’ for each plane (Same functionality as the music tracks)</w:t>
+      </w:r>
+    </w:p>
+    <w:p>
+      <w:pPr>
+        <w:tabs>
+          <w:tab w:val="left" w:pos="1665"/>
+        </w:tabs>
+        <w:rPr>
+          <w:sz w:val="28"/>
+          <w:szCs w:val="28"/>
+        </w:rPr>
+      </w:pPr>
+    </w:p>
+    <w:p>
+      <w:pPr>
+        <w:tabs>
+          <w:tab w:val="left" w:pos="1665"/>
+        </w:tabs>
+        <w:rPr>
           <w:sz w:val="40"/>
           <w:szCs w:val="40"/>
         </w:rPr>
@@ -328,11 +894,30 @@
           <w:szCs w:val="40"/>
         </w:rPr>
       </w:pPr>
-      <w:r>
+    </w:p>
+    <w:p>
+      <w:pPr>
         <w:rPr>
           <w:sz w:val="40"/>
           <w:szCs w:val="40"/>
         </w:rPr>
+      </w:pPr>
+    </w:p>
+    <w:p>
+      <w:pPr>
+        <w:rPr>
+          <w:sz w:val="40"/>
+          <w:szCs w:val="40"/>
+        </w:rPr>
+      </w:pPr>
+      <w:bookmarkStart w:id="0" w:name="_GoBack"/>
+      <w:bookmarkEnd w:id="0"/>
+      <w:r>
+        <w:rPr>
+          <w:sz w:val="40"/>
+          <w:szCs w:val="40"/>
+        </w:rPr>
+        <w:lastRenderedPageBreak/>
         <w:t>Program</w:t>
       </w:r>
     </w:p>
@@ -456,8 +1041,6 @@
         </w:rPr>
         <w:t xml:space="preserve"> </w:t>
       </w:r>
-      <w:bookmarkStart w:id="0" w:name="_GoBack"/>
-      <w:bookmarkEnd w:id="0"/>
     </w:p>
     <w:p>
       <w:pPr>
@@ -479,7 +1062,6 @@
           <w:sz w:val="40"/>
           <w:szCs w:val="40"/>
         </w:rPr>
-        <w:lastRenderedPageBreak/>
         <w:t>Design</w:t>
       </w:r>
     </w:p>
@@ -505,6 +1087,119 @@
 <file path=word/numbering.xml><?xml version="1.0" encoding="utf-8"?>
 <w:numbering xmlns:wpc="http://schemas.microsoft.com/office/word/2010/wordprocessingCanvas" xmlns:cx="http://schemas.microsoft.com/office/drawing/2014/chartex" xmlns:cx1="http://schemas.microsoft.com/office/drawing/2015/9/8/chartex" xmlns:mc="http://schemas.openxmlformats.org/markup-compatibility/2006" xmlns:o="urn:schemas-microsoft-com:office:office" xmlns:r="http://schemas.openxmlformats.org/officeDocument/2006/relationships" xmlns:m="http://schemas.openxmlformats.org/officeDocument/2006/math" xmlns:v="urn:schemas-microsoft-com:vml" xmlns:wp14="http://schemas.microsoft.com/office/word/2010/wordprocessingDrawing" xmlns:wp="http://schemas.openxmlformats.org/drawingml/2006/wordprocessingDrawing" xmlns:w10="urn:schemas-microsoft-com:office:word" xmlns:w="http://schemas.openxmlformats.org/wordprocessingml/2006/main" xmlns:w14="http://schemas.microsoft.com/office/word/2010/wordml" xmlns:w15="http://schemas.microsoft.com/office/word/2012/wordml" xmlns:w16se="http://schemas.microsoft.com/office/word/2015/wordml/symex" xmlns:wpg="http://schemas.microsoft.com/office/word/2010/wordprocessingGroup" xmlns:wpi="http://schemas.microsoft.com/office/word/2010/wordprocessingInk" xmlns:wne="http://schemas.microsoft.com/office/word/2006/wordml" xmlns:wps="http://schemas.microsoft.com/office/word/2010/wordprocessingShape" mc:Ignorable="w14 w15 w16se wp14">
   <w:abstractNum w:abstractNumId="0" w15:restartNumberingAfterBreak="0">
+    <w:nsid w:val="3C9F695B"/>
+    <w:multiLevelType w:val="hybridMultilevel"/>
+    <w:tmpl w:val="145A399E"/>
+    <w:lvl w:ilvl="0" w:tplc="08090001">
+      <w:start w:val="1"/>
+      <w:numFmt w:val="bullet"/>
+      <w:lvlText w:val=""/>
+      <w:lvlJc w:val="left"/>
+      <w:pPr>
+        <w:ind w:left="720" w:hanging="360"/>
+      </w:pPr>
+      <w:rPr>
+        <w:rFonts w:ascii="Symbol" w:hAnsi="Symbol" w:hint="default"/>
+      </w:rPr>
+    </w:lvl>
+    <w:lvl w:ilvl="1" w:tplc="08090003" w:tentative="1">
+      <w:start w:val="1"/>
+      <w:numFmt w:val="bullet"/>
+      <w:lvlText w:val="o"/>
+      <w:lvlJc w:val="left"/>
+      <w:pPr>
+        <w:ind w:left="1440" w:hanging="360"/>
+      </w:pPr>
+      <w:rPr>
+        <w:rFonts w:ascii="Courier New" w:hAnsi="Courier New" w:cs="Courier New" w:hint="default"/>
+      </w:rPr>
+    </w:lvl>
+    <w:lvl w:ilvl="2" w:tplc="08090005" w:tentative="1">
+      <w:start w:val="1"/>
+      <w:numFmt w:val="bullet"/>
+      <w:lvlText w:val=""/>
+      <w:lvlJc w:val="left"/>
+      <w:pPr>
+        <w:ind w:left="2160" w:hanging="360"/>
+      </w:pPr>
+      <w:rPr>
+        <w:rFonts w:ascii="Wingdings" w:hAnsi="Wingdings" w:hint="default"/>
+      </w:rPr>
+    </w:lvl>
+    <w:lvl w:ilvl="3" w:tplc="08090001" w:tentative="1">
+      <w:start w:val="1"/>
+      <w:numFmt w:val="bullet"/>
+      <w:lvlText w:val=""/>
+      <w:lvlJc w:val="left"/>
+      <w:pPr>
+        <w:ind w:left="2880" w:hanging="360"/>
+      </w:pPr>
+      <w:rPr>
+        <w:rFonts w:ascii="Symbol" w:hAnsi="Symbol" w:hint="default"/>
+      </w:rPr>
+    </w:lvl>
+    <w:lvl w:ilvl="4" w:tplc="08090003" w:tentative="1">
+      <w:start w:val="1"/>
+      <w:numFmt w:val="bullet"/>
+      <w:lvlText w:val="o"/>
+      <w:lvlJc w:val="left"/>
+      <w:pPr>
+        <w:ind w:left="3600" w:hanging="360"/>
+      </w:pPr>
+      <w:rPr>
+        <w:rFonts w:ascii="Courier New" w:hAnsi="Courier New" w:cs="Courier New" w:hint="default"/>
+      </w:rPr>
+    </w:lvl>
+    <w:lvl w:ilvl="5" w:tplc="08090005" w:tentative="1">
+      <w:start w:val="1"/>
+      <w:numFmt w:val="bullet"/>
+      <w:lvlText w:val=""/>
+      <w:lvlJc w:val="left"/>
+      <w:pPr>
+        <w:ind w:left="4320" w:hanging="360"/>
+      </w:pPr>
+      <w:rPr>
+        <w:rFonts w:ascii="Wingdings" w:hAnsi="Wingdings" w:hint="default"/>
+      </w:rPr>
+    </w:lvl>
+    <w:lvl w:ilvl="6" w:tplc="08090001" w:tentative="1">
+      <w:start w:val="1"/>
+      <w:numFmt w:val="bullet"/>
+      <w:lvlText w:val=""/>
+      <w:lvlJc w:val="left"/>
+      <w:pPr>
+        <w:ind w:left="5040" w:hanging="360"/>
+      </w:pPr>
+      <w:rPr>
+        <w:rFonts w:ascii="Symbol" w:hAnsi="Symbol" w:hint="default"/>
+      </w:rPr>
+    </w:lvl>
+    <w:lvl w:ilvl="7" w:tplc="08090003" w:tentative="1">
+      <w:start w:val="1"/>
+      <w:numFmt w:val="bullet"/>
+      <w:lvlText w:val="o"/>
+      <w:lvlJc w:val="left"/>
+      <w:pPr>
+        <w:ind w:left="5760" w:hanging="360"/>
+      </w:pPr>
+      <w:rPr>
+        <w:rFonts w:ascii="Courier New" w:hAnsi="Courier New" w:cs="Courier New" w:hint="default"/>
+      </w:rPr>
+    </w:lvl>
+    <w:lvl w:ilvl="8" w:tplc="08090005" w:tentative="1">
+      <w:start w:val="1"/>
+      <w:numFmt w:val="bullet"/>
+      <w:lvlText w:val=""/>
+      <w:lvlJc w:val="left"/>
+      <w:pPr>
+        <w:ind w:left="6480" w:hanging="360"/>
+      </w:pPr>
+      <w:rPr>
+        <w:rFonts w:ascii="Wingdings" w:hAnsi="Wingdings" w:hint="default"/>
+      </w:rPr>
+    </w:lvl>
+  </w:abstractNum>
+  <w:abstractNum w:abstractNumId="1" w15:restartNumberingAfterBreak="0">
     <w:nsid w:val="43043DBD"/>
     <w:multiLevelType w:val="hybridMultilevel"/>
     <w:tmpl w:val="533CB7E8"/>
@@ -617,7 +1312,7 @@
       </w:rPr>
     </w:lvl>
   </w:abstractNum>
-  <w:abstractNum w:abstractNumId="1" w15:restartNumberingAfterBreak="0">
+  <w:abstractNum w:abstractNumId="2" w15:restartNumberingAfterBreak="0">
     <w:nsid w:val="6667508F"/>
     <w:multiLevelType w:val="hybridMultilevel"/>
     <w:tmpl w:val="6D164880"/>
@@ -730,10 +1425,129 @@
       </w:rPr>
     </w:lvl>
   </w:abstractNum>
+  <w:abstractNum w:abstractNumId="3" w15:restartNumberingAfterBreak="0">
+    <w:nsid w:val="75840C42"/>
+    <w:multiLevelType w:val="hybridMultilevel"/>
+    <w:tmpl w:val="EDB836AC"/>
+    <w:lvl w:ilvl="0" w:tplc="08090001">
+      <w:start w:val="1"/>
+      <w:numFmt w:val="bullet"/>
+      <w:lvlText w:val=""/>
+      <w:lvlJc w:val="left"/>
+      <w:pPr>
+        <w:ind w:left="720" w:hanging="360"/>
+      </w:pPr>
+      <w:rPr>
+        <w:rFonts w:ascii="Symbol" w:hAnsi="Symbol" w:hint="default"/>
+      </w:rPr>
+    </w:lvl>
+    <w:lvl w:ilvl="1" w:tplc="08090003" w:tentative="1">
+      <w:start w:val="1"/>
+      <w:numFmt w:val="bullet"/>
+      <w:lvlText w:val="o"/>
+      <w:lvlJc w:val="left"/>
+      <w:pPr>
+        <w:ind w:left="1440" w:hanging="360"/>
+      </w:pPr>
+      <w:rPr>
+        <w:rFonts w:ascii="Courier New" w:hAnsi="Courier New" w:cs="Courier New" w:hint="default"/>
+      </w:rPr>
+    </w:lvl>
+    <w:lvl w:ilvl="2" w:tplc="08090005" w:tentative="1">
+      <w:start w:val="1"/>
+      <w:numFmt w:val="bullet"/>
+      <w:lvlText w:val=""/>
+      <w:lvlJc w:val="left"/>
+      <w:pPr>
+        <w:ind w:left="2160" w:hanging="360"/>
+      </w:pPr>
+      <w:rPr>
+        <w:rFonts w:ascii="Wingdings" w:hAnsi="Wingdings" w:hint="default"/>
+      </w:rPr>
+    </w:lvl>
+    <w:lvl w:ilvl="3" w:tplc="08090001" w:tentative="1">
+      <w:start w:val="1"/>
+      <w:numFmt w:val="bullet"/>
+      <w:lvlText w:val=""/>
+      <w:lvlJc w:val="left"/>
+      <w:pPr>
+        <w:ind w:left="2880" w:hanging="360"/>
+      </w:pPr>
+      <w:rPr>
+        <w:rFonts w:ascii="Symbol" w:hAnsi="Symbol" w:hint="default"/>
+      </w:rPr>
+    </w:lvl>
+    <w:lvl w:ilvl="4" w:tplc="08090003" w:tentative="1">
+      <w:start w:val="1"/>
+      <w:numFmt w:val="bullet"/>
+      <w:lvlText w:val="o"/>
+      <w:lvlJc w:val="left"/>
+      <w:pPr>
+        <w:ind w:left="3600" w:hanging="360"/>
+      </w:pPr>
+      <w:rPr>
+        <w:rFonts w:ascii="Courier New" w:hAnsi="Courier New" w:cs="Courier New" w:hint="default"/>
+      </w:rPr>
+    </w:lvl>
+    <w:lvl w:ilvl="5" w:tplc="08090005" w:tentative="1">
+      <w:start w:val="1"/>
+      <w:numFmt w:val="bullet"/>
+      <w:lvlText w:val=""/>
+      <w:lvlJc w:val="left"/>
+      <w:pPr>
+        <w:ind w:left="4320" w:hanging="360"/>
+      </w:pPr>
+      <w:rPr>
+        <w:rFonts w:ascii="Wingdings" w:hAnsi="Wingdings" w:hint="default"/>
+      </w:rPr>
+    </w:lvl>
+    <w:lvl w:ilvl="6" w:tplc="08090001" w:tentative="1">
+      <w:start w:val="1"/>
+      <w:numFmt w:val="bullet"/>
+      <w:lvlText w:val=""/>
+      <w:lvlJc w:val="left"/>
+      <w:pPr>
+        <w:ind w:left="5040" w:hanging="360"/>
+      </w:pPr>
+      <w:rPr>
+        <w:rFonts w:ascii="Symbol" w:hAnsi="Symbol" w:hint="default"/>
+      </w:rPr>
+    </w:lvl>
+    <w:lvl w:ilvl="7" w:tplc="08090003" w:tentative="1">
+      <w:start w:val="1"/>
+      <w:numFmt w:val="bullet"/>
+      <w:lvlText w:val="o"/>
+      <w:lvlJc w:val="left"/>
+      <w:pPr>
+        <w:ind w:left="5760" w:hanging="360"/>
+      </w:pPr>
+      <w:rPr>
+        <w:rFonts w:ascii="Courier New" w:hAnsi="Courier New" w:cs="Courier New" w:hint="default"/>
+      </w:rPr>
+    </w:lvl>
+    <w:lvl w:ilvl="8" w:tplc="08090005" w:tentative="1">
+      <w:start w:val="1"/>
+      <w:numFmt w:val="bullet"/>
+      <w:lvlText w:val=""/>
+      <w:lvlJc w:val="left"/>
+      <w:pPr>
+        <w:ind w:left="6480" w:hanging="360"/>
+      </w:pPr>
+      <w:rPr>
+        <w:rFonts w:ascii="Wingdings" w:hAnsi="Wingdings" w:hint="default"/>
+      </w:rPr>
+    </w:lvl>
+  </w:abstractNum>
   <w:num w:numId="1">
+    <w:abstractNumId w:val="2"/>
+  </w:num>
+  <w:num w:numId="2">
     <w:abstractNumId w:val="1"/>
   </w:num>
-  <w:num w:numId="2">
+  <w:num w:numId="3">
+    <w:abstractNumId w:val="3"/>
+  </w:num>
+  <w:num w:numId="4">
     <w:abstractNumId w:val="0"/>
   </w:num>
 </w:numbering>
@@ -1433,4 +2247,16 @@
     </a:ext>
   </a:extLst>
 </a:theme>
+</file>
+
+<file path=customXml/item1.xml><?xml version="1.0" encoding="utf-8"?>
+<b:Sources xmlns:b="http://schemas.openxmlformats.org/officeDocument/2006/bibliography" xmlns="http://schemas.openxmlformats.org/officeDocument/2006/bibliography" SelectedStyle="\APASixthEditionOfficeOnline.xsl" StyleName="APA" Version="6"/>
+</file>
+
+<file path=customXml/itemProps1.xml><?xml version="1.0" encoding="utf-8"?>
+<ds:datastoreItem xmlns:ds="http://schemas.openxmlformats.org/officeDocument/2006/customXml" ds:itemID="{DD4E0BDF-BD38-4473-8143-FA8692341010}">
+  <ds:schemaRefs>
+    <ds:schemaRef ds:uri="http://schemas.openxmlformats.org/officeDocument/2006/bibliography"/>
+  </ds:schemaRefs>
+</ds:datastoreItem>
 </file>
</xml_diff>